<commit_message>
ok xong buổi 4
</commit_message>
<xml_diff>
--- a/HomeWork/Kỳ 3/IAD591.9/Buổi Học/Buổi 4/Note.docx
+++ b/HomeWork/Kỳ 3/IAD591.9/Buổi Học/Buổi 4/Note.docx
@@ -76,6 +76,118 @@
                     <a:xfrm>
                       <a:off x="0" y="0"/>
                       <a:ext cx="5273675" cy="6188075"/>
+                    </a:xfrm>
+                    <a:prstGeom prst="rect">
+                      <a:avLst/>
+                    </a:prstGeom>
+                    <a:noFill/>
+                    <a:ln>
+                      <a:noFill/>
+                    </a:ln>
+                  </pic:spPr>
+                </pic:pic>
+              </a:graphicData>
+            </a:graphic>
+          </wp:inline>
+        </w:drawing>
+      </w:r>
+    </w:p>
+    <w:p/>
+    <w:p>
+      <w:pPr>
+        <w:pBdr>
+          <w:bottom w:val="single" w:color="auto" w:sz="4" w:space="0"/>
+        </w:pBdr>
+      </w:pPr>
+    </w:p>
+    <w:p>
+      <w:pPr>
+        <w:rPr>
+          <w:rFonts w:hint="default"/>
+          <w:lang w:val="en-US"/>
+        </w:rPr>
+      </w:pPr>
+    </w:p>
+    <w:p>
+      <w:r>
+        <w:drawing>
+          <wp:inline distT="0" distB="0" distL="114300" distR="114300">
+            <wp:extent cx="5273675" cy="7102475"/>
+            <wp:effectExtent l="0" t="0" r="3175" b="3175"/>
+            <wp:docPr id="2" name="Picture 1"/>
+            <wp:cNvGraphicFramePr>
+              <a:graphicFrameLocks xmlns:a="http://schemas.openxmlformats.org/drawingml/2006/main" noChangeAspect="1"/>
+            </wp:cNvGraphicFramePr>
+            <a:graphic xmlns:a="http://schemas.openxmlformats.org/drawingml/2006/main">
+              <a:graphicData uri="http://schemas.openxmlformats.org/drawingml/2006/picture">
+                <pic:pic xmlns:pic="http://schemas.openxmlformats.org/drawingml/2006/picture">
+                  <pic:nvPicPr>
+                    <pic:cNvPr id="2" name="Picture 1"/>
+                    <pic:cNvPicPr>
+                      <a:picLocks noChangeAspect="1"/>
+                    </pic:cNvPicPr>
+                  </pic:nvPicPr>
+                  <pic:blipFill>
+                    <a:blip r:embed="rId6"/>
+                    <a:stretch>
+                      <a:fillRect/>
+                    </a:stretch>
+                  </pic:blipFill>
+                  <pic:spPr>
+                    <a:xfrm>
+                      <a:off x="0" y="0"/>
+                      <a:ext cx="5273675" cy="7102475"/>
+                    </a:xfrm>
+                    <a:prstGeom prst="rect">
+                      <a:avLst/>
+                    </a:prstGeom>
+                    <a:noFill/>
+                    <a:ln>
+                      <a:noFill/>
+                    </a:ln>
+                  </pic:spPr>
+                </pic:pic>
+              </a:graphicData>
+            </a:graphic>
+          </wp:inline>
+        </w:drawing>
+      </w:r>
+    </w:p>
+    <w:p>
+      <w:pPr>
+        <w:rPr>
+          <w:rFonts w:hint="default"/>
+          <w:lang w:val="en-US"/>
+        </w:rPr>
+      </w:pPr>
+      <w:r>
+        <w:drawing>
+          <wp:inline distT="0" distB="0" distL="114300" distR="114300">
+            <wp:extent cx="5267960" cy="6060440"/>
+            <wp:effectExtent l="0" t="0" r="8890" b="16510"/>
+            <wp:docPr id="4" name="Picture 2"/>
+            <wp:cNvGraphicFramePr>
+              <a:graphicFrameLocks xmlns:a="http://schemas.openxmlformats.org/drawingml/2006/main" noChangeAspect="1"/>
+            </wp:cNvGraphicFramePr>
+            <a:graphic xmlns:a="http://schemas.openxmlformats.org/drawingml/2006/main">
+              <a:graphicData uri="http://schemas.openxmlformats.org/drawingml/2006/picture">
+                <pic:pic xmlns:pic="http://schemas.openxmlformats.org/drawingml/2006/picture">
+                  <pic:nvPicPr>
+                    <pic:cNvPr id="4" name="Picture 2"/>
+                    <pic:cNvPicPr>
+                      <a:picLocks noChangeAspect="1"/>
+                    </pic:cNvPicPr>
+                  </pic:nvPicPr>
+                  <pic:blipFill>
+                    <a:blip r:embed="rId7"/>
+                    <a:stretch>
+                      <a:fillRect/>
+                    </a:stretch>
+                  </pic:blipFill>
+                  <pic:spPr>
+                    <a:xfrm>
+                      <a:off x="0" y="0"/>
+                      <a:ext cx="5267960" cy="6060440"/>
                     </a:xfrm>
                     <a:prstGeom prst="rect">
                       <a:avLst/>
@@ -218,7 +330,7 @@
     <w:lsdException w:unhideWhenUsed="0" w:uiPriority="0" w:semiHidden="0" w:name="HTML Sample"/>
     <w:lsdException w:unhideWhenUsed="0" w:uiPriority="0" w:semiHidden="0" w:name="HTML Typewriter"/>
     <w:lsdException w:unhideWhenUsed="0" w:uiPriority="0" w:semiHidden="0" w:name="HTML Variable"/>
-    <w:lsdException w:unhideWhenUsed="0" w:uiPriority="0" w:name="Normal Table"/>
+    <w:lsdException w:qFormat="1" w:unhideWhenUsed="0" w:uiPriority="0" w:name="Normal Table"/>
     <w:lsdException w:unhideWhenUsed="0" w:uiPriority="0" w:semiHidden="0" w:name="annotation subject"/>
     <w:lsdException w:unhideWhenUsed="0" w:uiPriority="0" w:semiHidden="0" w:name="Table Simple 1"/>
     <w:lsdException w:unhideWhenUsed="0" w:uiPriority="0" w:semiHidden="0" w:name="Table Simple 2"/>
@@ -381,6 +493,7 @@
   <w:style w:type="table" w:default="1" w:styleId="3">
     <w:name w:val="Normal Table"/>
     <w:semiHidden/>
+    <w:qFormat/>
     <w:uiPriority w:val="0"/>
     <w:tblPr>
       <w:tblCellMar>

</xml_diff>